<commit_message>
feat: finish all report
</commit_message>
<xml_diff>
--- a/docs/单元测试测试计划.docx
+++ b/docs/单元测试测试计划.docx
@@ -94,6 +94,12 @@
           <w:headerReference r:id="rId5" w:type="default"/>
           <w:pgSz w:w="12240" w:h="15840"/>
           <w:pgMar w:top="1440" w:right="1440" w:bottom="1440" w:left="1440" w:header="720" w:footer="720" w:gutter="0"/>
+          <w:pgBorders>
+            <w:top w:val="none" w:sz="0" w:space="0"/>
+            <w:left w:val="none" w:sz="0" w:space="0"/>
+            <w:bottom w:val="none" w:sz="0" w:space="0"/>
+            <w:right w:val="none" w:sz="0" w:space="0"/>
+          </w:pgBorders>
           <w:cols w:space="720" w:num="1"/>
           <w:vAlign w:val="center"/>
         </w:sectPr>
@@ -750,6 +756,8 @@
       <w:pPr>
         <w:pStyle w:val="25"/>
       </w:pPr>
+      <w:bookmarkStart w:id="16" w:name="_GoBack"/>
+      <w:bookmarkEnd w:id="16"/>
       <w:r>
         <w:br w:type="page"/>
       </w:r>
@@ -981,22 +989,23 @@
           <w:tab w:val="right" w:pos="9350"/>
         </w:tabs>
         <w:rPr>
+          <w:rFonts w:hint="eastAsia" w:ascii="等线" w:hAnsi="等线" w:eastAsia="宋体"/>
+          <w:kern w:val="2"/>
+          <w:sz w:val="22"/>
+          <w:szCs w:val="24"/>
+          <w:lang w:eastAsia="zh-CN"/>
+        </w:rPr>
+      </w:pPr>
+      <w:r>
+        <w:t>2.</w:t>
+      </w:r>
+      <w:r>
+        <w:rPr>
           <w:rFonts w:ascii="等线" w:hAnsi="等线" w:eastAsia="等线"/>
           <w:kern w:val="2"/>
           <w:sz w:val="22"/>
           <w:szCs w:val="24"/>
         </w:rPr>
-      </w:pPr>
-      <w:r>
-        <w:t>2.</w:t>
-      </w:r>
-      <w:r>
-        <w:rPr>
-          <w:rFonts w:ascii="等线" w:hAnsi="等线" w:eastAsia="等线"/>
-          <w:kern w:val="2"/>
-          <w:sz w:val="22"/>
-          <w:szCs w:val="24"/>
-        </w:rPr>
         <w:tab/>
       </w:r>
       <w:r>
@@ -1006,19 +1015,11 @@
         <w:tab/>
       </w:r>
       <w:r>
-        <w:fldChar w:fldCharType="begin"/>
-      </w:r>
-      <w:r>
-        <w:instrText xml:space="preserve"> PAGEREF _Toc160807229 \h </w:instrText>
-      </w:r>
-      <w:r>
-        <w:fldChar w:fldCharType="separate"/>
-      </w:r>
-      <w:r>
-        <w:t>6</w:t>
-      </w:r>
-      <w:r>
-        <w:fldChar w:fldCharType="end"/>
+        <w:rPr>
+          <w:rFonts w:hint="eastAsia"/>
+          <w:lang w:val="en-US" w:eastAsia="zh-CN"/>
+        </w:rPr>
+        <w:t>5</w:t>
       </w:r>
     </w:p>
     <w:p>
@@ -1029,22 +1030,23 @@
           <w:tab w:val="right" w:pos="9350"/>
         </w:tabs>
         <w:rPr>
+          <w:rFonts w:hint="eastAsia" w:ascii="等线" w:hAnsi="等线" w:eastAsia="宋体"/>
+          <w:kern w:val="2"/>
+          <w:sz w:val="22"/>
+          <w:szCs w:val="24"/>
+          <w:lang w:eastAsia="zh-CN"/>
+        </w:rPr>
+      </w:pPr>
+      <w:r>
+        <w:t>3.</w:t>
+      </w:r>
+      <w:r>
+        <w:rPr>
           <w:rFonts w:ascii="等线" w:hAnsi="等线" w:eastAsia="等线"/>
           <w:kern w:val="2"/>
           <w:sz w:val="22"/>
           <w:szCs w:val="24"/>
         </w:rPr>
-      </w:pPr>
-      <w:r>
-        <w:t>3.</w:t>
-      </w:r>
-      <w:r>
-        <w:rPr>
-          <w:rFonts w:ascii="等线" w:hAnsi="等线" w:eastAsia="等线"/>
-          <w:kern w:val="2"/>
-          <w:sz w:val="22"/>
-          <w:szCs w:val="24"/>
-        </w:rPr>
         <w:tab/>
       </w:r>
       <w:r>
@@ -1054,19 +1056,11 @@
         <w:tab/>
       </w:r>
       <w:r>
-        <w:fldChar w:fldCharType="begin"/>
-      </w:r>
-      <w:r>
-        <w:instrText xml:space="preserve"> PAGEREF _Toc160807230 \h </w:instrText>
-      </w:r>
-      <w:r>
-        <w:fldChar w:fldCharType="separate"/>
-      </w:r>
-      <w:r>
-        <w:t>7</w:t>
-      </w:r>
-      <w:r>
-        <w:fldChar w:fldCharType="end"/>
+        <w:rPr>
+          <w:rFonts w:hint="eastAsia"/>
+          <w:lang w:val="en-US" w:eastAsia="zh-CN"/>
+        </w:rPr>
+        <w:t>5</w:t>
       </w:r>
     </w:p>
     <w:p>
@@ -1078,22 +1072,23 @@
         </w:tabs>
         <w:ind w:left="400"/>
         <w:rPr>
+          <w:rFonts w:hint="eastAsia" w:ascii="等线" w:hAnsi="等线" w:eastAsia="宋体"/>
+          <w:kern w:val="2"/>
+          <w:sz w:val="22"/>
+          <w:szCs w:val="24"/>
+          <w:lang w:eastAsia="zh-CN"/>
+        </w:rPr>
+      </w:pPr>
+      <w:r>
+        <w:t>3.1</w:t>
+      </w:r>
+      <w:r>
+        <w:rPr>
           <w:rFonts w:ascii="等线" w:hAnsi="等线" w:eastAsia="等线"/>
           <w:kern w:val="2"/>
           <w:sz w:val="22"/>
           <w:szCs w:val="24"/>
         </w:rPr>
-      </w:pPr>
-      <w:r>
-        <w:t>3.1</w:t>
-      </w:r>
-      <w:r>
-        <w:rPr>
-          <w:rFonts w:ascii="等线" w:hAnsi="等线" w:eastAsia="等线"/>
-          <w:kern w:val="2"/>
-          <w:sz w:val="22"/>
-          <w:szCs w:val="24"/>
-        </w:rPr>
         <w:tab/>
       </w:r>
       <w:r>
@@ -1103,19 +1098,11 @@
         <w:tab/>
       </w:r>
       <w:r>
-        <w:fldChar w:fldCharType="begin"/>
-      </w:r>
-      <w:r>
-        <w:instrText xml:space="preserve"> PAGEREF _Toc160807231 \h </w:instrText>
-      </w:r>
-      <w:r>
-        <w:fldChar w:fldCharType="separate"/>
-      </w:r>
-      <w:r>
-        <w:t>7</w:t>
-      </w:r>
-      <w:r>
-        <w:fldChar w:fldCharType="end"/>
+        <w:rPr>
+          <w:rFonts w:hint="eastAsia"/>
+          <w:lang w:val="en-US" w:eastAsia="zh-CN"/>
+        </w:rPr>
+        <w:t>5</w:t>
       </w:r>
     </w:p>
     <w:p>
@@ -1146,10 +1133,11 @@
         </w:tabs>
         <w:ind w:left="800"/>
         <w:rPr>
-          <w:rFonts w:ascii="等线" w:hAnsi="等线" w:eastAsia="等线"/>
+          <w:rFonts w:hint="eastAsia" w:ascii="等线" w:hAnsi="等线" w:eastAsia="宋体"/>
           <w:kern w:val="2"/>
           <w:sz w:val="22"/>
           <w:szCs w:val="24"/>
+          <w:lang w:val="en-US" w:eastAsia="zh-CN"/>
         </w:rPr>
       </w:pPr>
       <w:r>
@@ -1159,19 +1147,11 @@
         <w:tab/>
       </w:r>
       <w:r>
-        <w:fldChar w:fldCharType="begin"/>
-      </w:r>
-      <w:r>
-        <w:instrText xml:space="preserve"> PAGEREF _Toc160807238 \h </w:instrText>
-      </w:r>
-      <w:r>
-        <w:fldChar w:fldCharType="separate"/>
-      </w:r>
-      <w:r>
-        <w:t>13</w:t>
-      </w:r>
-      <w:r>
-        <w:fldChar w:fldCharType="end"/>
+        <w:rPr>
+          <w:rFonts w:hint="eastAsia"/>
+          <w:lang w:val="en-US" w:eastAsia="zh-CN"/>
+        </w:rPr>
+        <w:t>6</w:t>
       </w:r>
     </w:p>
     <w:p>
@@ -1182,22 +1162,23 @@
           <w:tab w:val="right" w:pos="9350"/>
         </w:tabs>
         <w:rPr>
+          <w:rFonts w:hint="eastAsia" w:ascii="等线" w:hAnsi="等线" w:eastAsia="宋体"/>
+          <w:kern w:val="2"/>
+          <w:sz w:val="22"/>
+          <w:szCs w:val="24"/>
+          <w:lang w:val="en-US" w:eastAsia="zh-CN"/>
+        </w:rPr>
+      </w:pPr>
+      <w:r>
+        <w:t>4.</w:t>
+      </w:r>
+      <w:r>
+        <w:rPr>
           <w:rFonts w:ascii="等线" w:hAnsi="等线" w:eastAsia="等线"/>
           <w:kern w:val="2"/>
           <w:sz w:val="22"/>
           <w:szCs w:val="24"/>
         </w:rPr>
-      </w:pPr>
-      <w:r>
-        <w:t>4.</w:t>
-      </w:r>
-      <w:r>
-        <w:rPr>
-          <w:rFonts w:ascii="等线" w:hAnsi="等线" w:eastAsia="等线"/>
-          <w:kern w:val="2"/>
-          <w:sz w:val="22"/>
-          <w:szCs w:val="24"/>
-        </w:rPr>
         <w:tab/>
       </w:r>
       <w:r>
@@ -1207,19 +1188,11 @@
         <w:tab/>
       </w:r>
       <w:r>
-        <w:fldChar w:fldCharType="begin"/>
-      </w:r>
-      <w:r>
-        <w:instrText xml:space="preserve"> PAGEREF _Toc160807239 \h </w:instrText>
-      </w:r>
-      <w:r>
-        <w:fldChar w:fldCharType="separate"/>
-      </w:r>
-      <w:r>
-        <w:t>14</w:t>
-      </w:r>
-      <w:r>
-        <w:fldChar w:fldCharType="end"/>
+        <w:rPr>
+          <w:rFonts w:hint="eastAsia"/>
+          <w:lang w:val="en-US" w:eastAsia="zh-CN"/>
+        </w:rPr>
+        <w:t>7</w:t>
       </w:r>
     </w:p>
     <w:p>
@@ -1231,22 +1204,23 @@
         </w:tabs>
         <w:ind w:left="400"/>
         <w:rPr>
+          <w:rFonts w:hint="eastAsia" w:ascii="等线" w:hAnsi="等线" w:eastAsia="宋体"/>
+          <w:kern w:val="2"/>
+          <w:sz w:val="22"/>
+          <w:szCs w:val="24"/>
+          <w:lang w:val="en-US" w:eastAsia="zh-CN"/>
+        </w:rPr>
+      </w:pPr>
+      <w:r>
+        <w:t>4.1</w:t>
+      </w:r>
+      <w:r>
+        <w:rPr>
           <w:rFonts w:ascii="等线" w:hAnsi="等线" w:eastAsia="等线"/>
           <w:kern w:val="2"/>
           <w:sz w:val="22"/>
           <w:szCs w:val="24"/>
         </w:rPr>
-      </w:pPr>
-      <w:r>
-        <w:t>4.1</w:t>
-      </w:r>
-      <w:r>
-        <w:rPr>
-          <w:rFonts w:ascii="等线" w:hAnsi="等线" w:eastAsia="等线"/>
-          <w:kern w:val="2"/>
-          <w:sz w:val="22"/>
-          <w:szCs w:val="24"/>
-        </w:rPr>
         <w:tab/>
       </w:r>
       <w:r>
@@ -1256,19 +1230,11 @@
         <w:tab/>
       </w:r>
       <w:r>
-        <w:fldChar w:fldCharType="begin"/>
-      </w:r>
-      <w:r>
-        <w:instrText xml:space="preserve"> PAGEREF _Toc160807240 \h </w:instrText>
-      </w:r>
-      <w:r>
-        <w:fldChar w:fldCharType="separate"/>
-      </w:r>
-      <w:r>
-        <w:t>14</w:t>
-      </w:r>
-      <w:r>
-        <w:fldChar w:fldCharType="end"/>
+        <w:rPr>
+          <w:rFonts w:hint="eastAsia"/>
+          <w:lang w:val="en-US" w:eastAsia="zh-CN"/>
+        </w:rPr>
+        <w:t>7</w:t>
       </w:r>
     </w:p>
     <w:p>
@@ -1280,14 +1246,56 @@
         </w:tabs>
         <w:ind w:left="400"/>
         <w:rPr>
+          <w:rFonts w:hint="eastAsia" w:eastAsia="宋体"/>
+          <w:lang w:val="en-US" w:eastAsia="zh-CN"/>
+        </w:rPr>
+      </w:pPr>
+      <w:r>
+        <w:t>4.2</w:t>
+      </w:r>
+      <w:r>
+        <w:rPr>
           <w:rFonts w:ascii="等线" w:hAnsi="等线" w:eastAsia="等线"/>
           <w:kern w:val="2"/>
           <w:sz w:val="22"/>
           <w:szCs w:val="24"/>
         </w:rPr>
-      </w:pPr>
-      <w:r>
-        <w:t>4.2</w:t>
+        <w:tab/>
+      </w:r>
+      <w:r>
+        <w:rPr>
+          <w:rFonts w:hint="eastAsia" w:ascii="等线" w:hAnsi="等线" w:eastAsia="等线"/>
+          <w:kern w:val="2"/>
+          <w:sz w:val="22"/>
+          <w:szCs w:val="24"/>
+          <w:lang w:val="en-US" w:eastAsia="zh-CN"/>
+        </w:rPr>
+        <w:t>分工</w:t>
+      </w:r>
+      <w:r>
+        <w:tab/>
+      </w:r>
+      <w:r>
+        <w:rPr>
+          <w:rFonts w:hint="eastAsia"/>
+          <w:lang w:val="en-US" w:eastAsia="zh-CN"/>
+        </w:rPr>
+        <w:t>8</w:t>
+      </w:r>
+    </w:p>
+    <w:p>
+      <w:pPr>
+        <w:ind w:firstLine="400" w:firstLineChars="200"/>
+      </w:pPr>
+      <w:r>
+        <w:t>4.</w:t>
+      </w:r>
+      <w:r>
+        <w:rPr>
+          <w:rFonts w:hint="eastAsia"/>
+          <w:lang w:val="en-US" w:eastAsia="zh-CN"/>
+        </w:rPr>
+        <w:t>3</w:t>
       </w:r>
       <w:r>
         <w:rPr>
@@ -1299,25 +1307,20 @@
         <w:tab/>
       </w:r>
       <w:r>
+        <w:rPr>
+          <w:rFonts w:hint="eastAsia" w:ascii="等线" w:hAnsi="等线" w:eastAsia="等线"/>
+          <w:kern w:val="2"/>
+          <w:sz w:val="22"/>
+          <w:szCs w:val="24"/>
+          <w:lang w:val="en-US" w:eastAsia="zh-CN"/>
+        </w:rPr>
+        <w:t xml:space="preserve">      </w:t>
+      </w:r>
+      <w:r>
         <w:t>系统</w:t>
       </w:r>
       <w:r>
         <w:tab/>
-      </w:r>
-      <w:r>
-        <w:fldChar w:fldCharType="begin"/>
-      </w:r>
-      <w:r>
-        <w:instrText xml:space="preserve"> PAGEREF _Toc160807241 \h </w:instrText>
-      </w:r>
-      <w:r>
-        <w:fldChar w:fldCharType="separate"/>
-      </w:r>
-      <w:r>
-        <w:t>16</w:t>
-      </w:r>
-      <w:r>
-        <w:fldChar w:fldCharType="end"/>
       </w:r>
     </w:p>
     <w:p>
@@ -1328,22 +1331,23 @@
           <w:tab w:val="right" w:pos="9350"/>
         </w:tabs>
         <w:rPr>
+          <w:rFonts w:hint="eastAsia" w:ascii="等线" w:hAnsi="等线" w:eastAsia="宋体"/>
+          <w:kern w:val="2"/>
+          <w:sz w:val="22"/>
+          <w:szCs w:val="24"/>
+          <w:lang w:val="en-US" w:eastAsia="zh-CN"/>
+        </w:rPr>
+      </w:pPr>
+      <w:r>
+        <w:t>5.</w:t>
+      </w:r>
+      <w:r>
+        <w:rPr>
           <w:rFonts w:ascii="等线" w:hAnsi="等线" w:eastAsia="等线"/>
           <w:kern w:val="2"/>
           <w:sz w:val="22"/>
           <w:szCs w:val="24"/>
         </w:rPr>
-      </w:pPr>
-      <w:r>
-        <w:t>5.</w:t>
-      </w:r>
-      <w:r>
-        <w:rPr>
-          <w:rFonts w:ascii="等线" w:hAnsi="等线" w:eastAsia="等线"/>
-          <w:kern w:val="2"/>
-          <w:sz w:val="22"/>
-          <w:szCs w:val="24"/>
-        </w:rPr>
         <w:tab/>
       </w:r>
       <w:r>
@@ -1353,19 +1357,11 @@
         <w:tab/>
       </w:r>
       <w:r>
-        <w:fldChar w:fldCharType="begin"/>
-      </w:r>
-      <w:r>
-        <w:instrText xml:space="preserve"> PAGEREF _Toc160807242 \h </w:instrText>
-      </w:r>
-      <w:r>
-        <w:fldChar w:fldCharType="separate"/>
-      </w:r>
-      <w:r>
-        <w:t>17</w:t>
-      </w:r>
-      <w:r>
-        <w:fldChar w:fldCharType="end"/>
+        <w:rPr>
+          <w:rFonts w:hint="eastAsia"/>
+          <w:lang w:val="en-US" w:eastAsia="zh-CN"/>
+        </w:rPr>
+        <w:t>9</w:t>
       </w:r>
     </w:p>
     <w:p>
@@ -1376,22 +1372,23 @@
           <w:tab w:val="right" w:pos="9350"/>
         </w:tabs>
         <w:rPr>
+          <w:rFonts w:hint="default" w:ascii="等线" w:hAnsi="等线" w:eastAsia="宋体"/>
+          <w:kern w:val="2"/>
+          <w:sz w:val="22"/>
+          <w:szCs w:val="24"/>
+          <w:lang w:val="en-US" w:eastAsia="zh-CN"/>
+        </w:rPr>
+      </w:pPr>
+      <w:r>
+        <w:t>6.</w:t>
+      </w:r>
+      <w:r>
+        <w:rPr>
           <w:rFonts w:ascii="等线" w:hAnsi="等线" w:eastAsia="等线"/>
           <w:kern w:val="2"/>
           <w:sz w:val="22"/>
           <w:szCs w:val="24"/>
         </w:rPr>
-      </w:pPr>
-      <w:r>
-        <w:t>6.</w:t>
-      </w:r>
-      <w:r>
-        <w:rPr>
-          <w:rFonts w:ascii="等线" w:hAnsi="等线" w:eastAsia="等线"/>
-          <w:kern w:val="2"/>
-          <w:sz w:val="22"/>
-          <w:szCs w:val="24"/>
-        </w:rPr>
         <w:tab/>
       </w:r>
       <w:r>
@@ -1401,19 +1398,11 @@
         <w:tab/>
       </w:r>
       <w:r>
-        <w:fldChar w:fldCharType="begin"/>
-      </w:r>
-      <w:r>
-        <w:instrText xml:space="preserve"> PAGEREF _Toc160807243 \h </w:instrText>
-      </w:r>
-      <w:r>
-        <w:fldChar w:fldCharType="separate"/>
-      </w:r>
-      <w:r>
-        <w:t>18</w:t>
-      </w:r>
-      <w:r>
-        <w:fldChar w:fldCharType="end"/>
+        <w:rPr>
+          <w:rFonts w:hint="eastAsia"/>
+          <w:lang w:val="en-US" w:eastAsia="zh-CN"/>
+        </w:rPr>
+        <w:t>10</w:t>
       </w:r>
     </w:p>
     <w:p>
@@ -1425,22 +1414,23 @@
         </w:tabs>
         <w:ind w:left="400"/>
         <w:rPr>
+          <w:rFonts w:hint="default" w:ascii="等线" w:hAnsi="等线" w:eastAsia="宋体"/>
+          <w:kern w:val="2"/>
+          <w:sz w:val="22"/>
+          <w:szCs w:val="24"/>
+          <w:lang w:val="en-US" w:eastAsia="zh-CN"/>
+        </w:rPr>
+      </w:pPr>
+      <w:r>
+        <w:t>6.1</w:t>
+      </w:r>
+      <w:r>
+        <w:rPr>
           <w:rFonts w:ascii="等线" w:hAnsi="等线" w:eastAsia="等线"/>
           <w:kern w:val="2"/>
           <w:sz w:val="22"/>
           <w:szCs w:val="24"/>
         </w:rPr>
-      </w:pPr>
-      <w:r>
-        <w:t>6.1</w:t>
-      </w:r>
-      <w:r>
-        <w:rPr>
-          <w:rFonts w:ascii="等线" w:hAnsi="等线" w:eastAsia="等线"/>
-          <w:kern w:val="2"/>
-          <w:sz w:val="22"/>
-          <w:szCs w:val="24"/>
-        </w:rPr>
         <w:tab/>
       </w:r>
       <w:r>
@@ -1450,19 +1440,11 @@
         <w:tab/>
       </w:r>
       <w:r>
-        <w:fldChar w:fldCharType="begin"/>
-      </w:r>
-      <w:r>
-        <w:instrText xml:space="preserve"> PAGEREF _Toc160807244 \h </w:instrText>
-      </w:r>
-      <w:r>
-        <w:fldChar w:fldCharType="separate"/>
-      </w:r>
-      <w:r>
-        <w:t>18</w:t>
-      </w:r>
-      <w:r>
-        <w:fldChar w:fldCharType="end"/>
+        <w:rPr>
+          <w:rFonts w:hint="eastAsia"/>
+          <w:lang w:val="en-US" w:eastAsia="zh-CN"/>
+        </w:rPr>
+        <w:t>10</w:t>
       </w:r>
     </w:p>
     <w:p>
@@ -1474,22 +1456,23 @@
         </w:tabs>
         <w:ind w:left="400"/>
         <w:rPr>
+          <w:rFonts w:hint="default" w:ascii="等线" w:hAnsi="等线" w:eastAsia="宋体"/>
+          <w:kern w:val="2"/>
+          <w:sz w:val="22"/>
+          <w:szCs w:val="24"/>
+          <w:lang w:val="en-US" w:eastAsia="zh-CN"/>
+        </w:rPr>
+      </w:pPr>
+      <w:r>
+        <w:t>6.2</w:t>
+      </w:r>
+      <w:r>
+        <w:rPr>
           <w:rFonts w:ascii="等线" w:hAnsi="等线" w:eastAsia="等线"/>
           <w:kern w:val="2"/>
           <w:sz w:val="22"/>
           <w:szCs w:val="24"/>
         </w:rPr>
-      </w:pPr>
-      <w:r>
-        <w:t>6.2</w:t>
-      </w:r>
-      <w:r>
-        <w:rPr>
-          <w:rFonts w:ascii="等线" w:hAnsi="等线" w:eastAsia="等线"/>
-          <w:kern w:val="2"/>
-          <w:sz w:val="22"/>
-          <w:szCs w:val="24"/>
-        </w:rPr>
         <w:tab/>
       </w:r>
       <w:r>
@@ -1499,19 +1482,11 @@
         <w:tab/>
       </w:r>
       <w:r>
-        <w:fldChar w:fldCharType="begin"/>
-      </w:r>
-      <w:r>
-        <w:instrText xml:space="preserve"> PAGEREF _Toc160807245 \h </w:instrText>
-      </w:r>
-      <w:r>
-        <w:fldChar w:fldCharType="separate"/>
-      </w:r>
-      <w:r>
-        <w:t>18</w:t>
-      </w:r>
-      <w:r>
-        <w:fldChar w:fldCharType="end"/>
+        <w:rPr>
+          <w:rFonts w:hint="eastAsia"/>
+          <w:lang w:val="en-US" w:eastAsia="zh-CN"/>
+        </w:rPr>
+        <w:t>10</w:t>
       </w:r>
     </w:p>
     <w:p>
@@ -1523,22 +1498,23 @@
         </w:tabs>
         <w:ind w:left="400"/>
         <w:rPr>
+          <w:rFonts w:hint="default" w:ascii="等线" w:hAnsi="等线" w:eastAsia="宋体"/>
+          <w:kern w:val="2"/>
+          <w:sz w:val="22"/>
+          <w:szCs w:val="24"/>
+          <w:lang w:val="en-US" w:eastAsia="zh-CN"/>
+        </w:rPr>
+      </w:pPr>
+      <w:r>
+        <w:t>6.3</w:t>
+      </w:r>
+      <w:r>
+        <w:rPr>
           <w:rFonts w:ascii="等线" w:hAnsi="等线" w:eastAsia="等线"/>
           <w:kern w:val="2"/>
           <w:sz w:val="22"/>
           <w:szCs w:val="24"/>
         </w:rPr>
-      </w:pPr>
-      <w:r>
-        <w:t>6.3</w:t>
-      </w:r>
-      <w:r>
-        <w:rPr>
-          <w:rFonts w:ascii="等线" w:hAnsi="等线" w:eastAsia="等线"/>
-          <w:kern w:val="2"/>
-          <w:sz w:val="22"/>
-          <w:szCs w:val="24"/>
-        </w:rPr>
         <w:tab/>
       </w:r>
       <w:r>
@@ -1548,19 +1524,11 @@
         <w:tab/>
       </w:r>
       <w:r>
-        <w:fldChar w:fldCharType="begin"/>
-      </w:r>
-      <w:r>
-        <w:instrText xml:space="preserve"> PAGEREF _Toc160807246 \h </w:instrText>
-      </w:r>
-      <w:r>
-        <w:fldChar w:fldCharType="separate"/>
-      </w:r>
-      <w:r>
-        <w:t>18</w:t>
-      </w:r>
-      <w:r>
-        <w:fldChar w:fldCharType="end"/>
+        <w:rPr>
+          <w:rFonts w:hint="eastAsia"/>
+          <w:lang w:val="en-US" w:eastAsia="zh-CN"/>
+        </w:rPr>
+        <w:t>10</w:t>
       </w:r>
     </w:p>
     <w:p>
@@ -1571,22 +1539,23 @@
           <w:tab w:val="right" w:pos="9350"/>
         </w:tabs>
         <w:rPr>
+          <w:rFonts w:hint="default" w:ascii="等线" w:hAnsi="等线" w:eastAsia="宋体"/>
+          <w:kern w:val="2"/>
+          <w:sz w:val="22"/>
+          <w:szCs w:val="24"/>
+          <w:lang w:val="en-US" w:eastAsia="zh-CN"/>
+        </w:rPr>
+      </w:pPr>
+      <w:r>
+        <w:t>7.</w:t>
+      </w:r>
+      <w:r>
+        <w:rPr>
           <w:rFonts w:ascii="等线" w:hAnsi="等线" w:eastAsia="等线"/>
           <w:kern w:val="2"/>
           <w:sz w:val="22"/>
           <w:szCs w:val="24"/>
         </w:rPr>
-      </w:pPr>
-      <w:r>
-        <w:t>7.</w:t>
-      </w:r>
-      <w:r>
-        <w:rPr>
-          <w:rFonts w:ascii="等线" w:hAnsi="等线" w:eastAsia="等线"/>
-          <w:kern w:val="2"/>
-          <w:sz w:val="22"/>
-          <w:szCs w:val="24"/>
-        </w:rPr>
         <w:tab/>
       </w:r>
       <w:r>
@@ -1596,19 +1565,11 @@
         <w:tab/>
       </w:r>
       <w:r>
-        <w:fldChar w:fldCharType="begin"/>
-      </w:r>
-      <w:r>
-        <w:instrText xml:space="preserve"> PAGEREF _Toc160807247 \h </w:instrText>
-      </w:r>
-      <w:r>
-        <w:fldChar w:fldCharType="separate"/>
-      </w:r>
-      <w:r>
-        <w:t>19</w:t>
-      </w:r>
-      <w:r>
-        <w:fldChar w:fldCharType="end"/>
+        <w:rPr>
+          <w:rFonts w:hint="eastAsia"/>
+          <w:lang w:val="en-US" w:eastAsia="zh-CN"/>
+        </w:rPr>
+        <w:t>11</w:t>
       </w:r>
     </w:p>
     <w:p>
@@ -4549,6 +4510,10 @@
         <w:tabs>
           <w:tab w:val="left" w:pos="360"/>
         </w:tabs>
+        <w:rPr>
+          <w:rFonts w:hint="default"/>
+          <w:lang w:val="en-US"/>
+        </w:rPr>
       </w:pPr>
       <w:r>
         <w:rPr>
@@ -4566,7 +4531,7 @@
           <w:sz w:val="20"/>
           <w:lang w:val="en-US" w:eastAsia="zh-CN" w:bidi="ar-SA"/>
         </w:rPr>
-        <w:t>.2</w:t>
+        <w:t>.</w:t>
       </w:r>
       <w:r>
         <w:rPr>
@@ -4575,7 +4540,561 @@
           <w:sz w:val="20"/>
           <w:lang w:val="en-US" w:eastAsia="zh-CN" w:bidi="ar-SA"/>
         </w:rPr>
-        <w:t xml:space="preserve"> 系统</w:t>
+        <w:t>2分工</w:t>
+      </w:r>
+    </w:p>
+    <w:tbl>
+      <w:tblPr>
+        <w:tblStyle w:val="26"/>
+        <w:tblW w:w="0" w:type="auto"/>
+        <w:tblInd w:w="0" w:type="dxa"/>
+        <w:tblBorders>
+          <w:top w:val="single" w:color="auto" w:sz="6" w:space="0"/>
+          <w:left w:val="single" w:color="auto" w:sz="6" w:space="0"/>
+          <w:bottom w:val="single" w:color="auto" w:sz="6" w:space="0"/>
+          <w:right w:val="single" w:color="auto" w:sz="6" w:space="0"/>
+          <w:insideH w:val="single" w:color="auto" w:sz="6" w:space="0"/>
+          <w:insideV w:val="single" w:color="auto" w:sz="6" w:space="0"/>
+        </w:tblBorders>
+        <w:tblLayout w:type="fixed"/>
+        <w:tblCellMar>
+          <w:top w:w="0" w:type="dxa"/>
+          <w:left w:w="108" w:type="dxa"/>
+          <w:bottom w:w="0" w:type="dxa"/>
+          <w:right w:w="108" w:type="dxa"/>
+        </w:tblCellMar>
+      </w:tblPr>
+      <w:tblGrid>
+        <w:gridCol w:w="2448"/>
+        <w:gridCol w:w="6803"/>
+      </w:tblGrid>
+      <w:tr>
+        <w:tblPrEx>
+          <w:tblBorders>
+            <w:top w:val="single" w:color="auto" w:sz="6" w:space="0"/>
+            <w:left w:val="single" w:color="auto" w:sz="6" w:space="0"/>
+            <w:bottom w:val="single" w:color="auto" w:sz="6" w:space="0"/>
+            <w:right w:val="single" w:color="auto" w:sz="6" w:space="0"/>
+            <w:insideH w:val="single" w:color="auto" w:sz="6" w:space="0"/>
+            <w:insideV w:val="single" w:color="auto" w:sz="6" w:space="0"/>
+          </w:tblBorders>
+          <w:tblCellMar>
+            <w:top w:w="0" w:type="dxa"/>
+            <w:left w:w="108" w:type="dxa"/>
+            <w:bottom w:w="0" w:type="dxa"/>
+            <w:right w:w="108" w:type="dxa"/>
+          </w:tblCellMar>
+        </w:tblPrEx>
+        <w:trPr>
+          <w:cantSplit/>
+        </w:trPr>
+        <w:tc>
+          <w:tcPr>
+            <w:tcW w:w="2448" w:type="dxa"/>
+            <w:tcBorders>
+              <w:tl2br w:val="nil"/>
+              <w:tr2bl w:val="nil"/>
+            </w:tcBorders>
+            <w:shd w:val="solid" w:color="FFFF00" w:fill="auto"/>
+          </w:tcPr>
+          <w:p>
+            <w:pPr>
+              <w:pStyle w:val="55"/>
+              <w:jc w:val="center"/>
+            </w:pPr>
+            <w:r>
+              <w:rPr>
+                <w:rFonts w:hint="eastAsia"/>
+                <w:lang w:val="en-US"/>
+              </w:rPr>
+              <w:t>角色</w:t>
+            </w:r>
+          </w:p>
+        </w:tc>
+        <w:tc>
+          <w:tcPr>
+            <w:tcW w:w="6803" w:type="dxa"/>
+            <w:tcBorders>
+              <w:tl2br w:val="nil"/>
+              <w:tr2bl w:val="nil"/>
+            </w:tcBorders>
+            <w:shd w:val="solid" w:color="FFFF00" w:fill="auto"/>
+          </w:tcPr>
+          <w:p>
+            <w:pPr>
+              <w:pStyle w:val="55"/>
+              <w:jc w:val="center"/>
+            </w:pPr>
+            <w:r>
+              <w:rPr>
+                <w:rFonts w:hint="eastAsia"/>
+                <w:lang w:val="en-US"/>
+              </w:rPr>
+              <w:t>具体职责或注释</w:t>
+            </w:r>
+          </w:p>
+        </w:tc>
+      </w:tr>
+      <w:tr>
+        <w:tblPrEx>
+          <w:tblBorders>
+            <w:top w:val="single" w:color="auto" w:sz="6" w:space="0"/>
+            <w:left w:val="single" w:color="auto" w:sz="6" w:space="0"/>
+            <w:bottom w:val="single" w:color="auto" w:sz="6" w:space="0"/>
+            <w:right w:val="single" w:color="auto" w:sz="6" w:space="0"/>
+            <w:insideH w:val="single" w:color="auto" w:sz="6" w:space="0"/>
+            <w:insideV w:val="single" w:color="auto" w:sz="6" w:space="0"/>
+          </w:tblBorders>
+          <w:tblCellMar>
+            <w:top w:w="0" w:type="dxa"/>
+            <w:left w:w="108" w:type="dxa"/>
+            <w:bottom w:w="0" w:type="dxa"/>
+            <w:right w:w="108" w:type="dxa"/>
+          </w:tblCellMar>
+        </w:tblPrEx>
+        <w:trPr>
+          <w:cantSplit/>
+        </w:trPr>
+        <w:tc>
+          <w:tcPr>
+            <w:tcW w:w="2448" w:type="dxa"/>
+            <w:tcBorders>
+              <w:tl2br w:val="nil"/>
+              <w:tr2bl w:val="nil"/>
+            </w:tcBorders>
+            <w:vAlign w:val="top"/>
+          </w:tcPr>
+          <w:p>
+            <w:pPr>
+              <w:pStyle w:val="55"/>
+              <w:rPr>
+                <w:rFonts w:hint="default" w:eastAsia="宋体"/>
+                <w:lang w:val="en-US" w:eastAsia="zh-CN"/>
+              </w:rPr>
+            </w:pPr>
+            <w:r>
+              <w:rPr>
+                <w:rFonts w:hint="eastAsia"/>
+                <w:lang w:val="en-US" w:eastAsia="zh-CN"/>
+              </w:rPr>
+              <w:t>黄培正</w:t>
+            </w:r>
+          </w:p>
+        </w:tc>
+        <w:tc>
+          <w:tcPr>
+            <w:tcW w:w="6803" w:type="dxa"/>
+            <w:tcBorders>
+              <w:tl2br w:val="nil"/>
+              <w:tr2bl w:val="nil"/>
+            </w:tcBorders>
+            <w:vAlign w:val="top"/>
+          </w:tcPr>
+          <w:p>
+            <w:pPr>
+              <w:pStyle w:val="55"/>
+              <w:numPr>
+                <w:ilvl w:val="0"/>
+                <w:numId w:val="0"/>
+              </w:numPr>
+              <w:ind w:left="0" w:leftChars="0" w:firstLine="400" w:firstLineChars="0"/>
+              <w:rPr>
+                <w:rFonts w:hint="eastAsia"/>
+                <w:lang w:val="en-US" w:eastAsia="zh-CN"/>
+              </w:rPr>
+            </w:pPr>
+            <w:r>
+              <w:rPr>
+                <w:rFonts w:hint="eastAsia"/>
+                <w:lang w:val="en-US" w:eastAsia="zh-CN"/>
+              </w:rPr>
+              <w:t>·book和cart部分分析与测试</w:t>
+            </w:r>
+          </w:p>
+          <w:p>
+            <w:pPr>
+              <w:pStyle w:val="55"/>
+              <w:numPr>
+                <w:ilvl w:val="0"/>
+                <w:numId w:val="0"/>
+              </w:numPr>
+              <w:ind w:left="0" w:leftChars="0" w:firstLine="400" w:firstLineChars="0"/>
+              <w:rPr>
+                <w:rFonts w:hint="eastAsia"/>
+                <w:lang w:val="en-US" w:eastAsia="zh-CN"/>
+              </w:rPr>
+            </w:pPr>
+            <w:r>
+              <w:rPr>
+                <w:rFonts w:hint="eastAsia"/>
+                <w:lang w:val="en-US" w:eastAsia="zh-CN"/>
+              </w:rPr>
+              <w:t>·Interception和utils部分分析与测试</w:t>
+            </w:r>
+          </w:p>
+          <w:p>
+            <w:pPr>
+              <w:pStyle w:val="55"/>
+              <w:numPr>
+                <w:ilvl w:val="0"/>
+                <w:numId w:val="0"/>
+              </w:numPr>
+              <w:ind w:left="0" w:leftChars="0" w:firstLine="400" w:firstLineChars="0"/>
+              <w:rPr>
+                <w:rFonts w:hint="default"/>
+                <w:lang w:val="en-US" w:eastAsia="zh-CN"/>
+              </w:rPr>
+            </w:pPr>
+            <w:r>
+              <w:rPr>
+                <w:rFonts w:hint="eastAsia"/>
+                <w:lang w:val="en-US" w:eastAsia="zh-CN"/>
+              </w:rPr>
+              <w:t>·测试覆盖率报告导出</w:t>
+            </w:r>
+          </w:p>
+        </w:tc>
+      </w:tr>
+      <w:tr>
+        <w:tblPrEx>
+          <w:tblBorders>
+            <w:top w:val="single" w:color="auto" w:sz="6" w:space="0"/>
+            <w:left w:val="single" w:color="auto" w:sz="6" w:space="0"/>
+            <w:bottom w:val="single" w:color="auto" w:sz="6" w:space="0"/>
+            <w:right w:val="single" w:color="auto" w:sz="6" w:space="0"/>
+            <w:insideH w:val="single" w:color="auto" w:sz="6" w:space="0"/>
+            <w:insideV w:val="single" w:color="auto" w:sz="6" w:space="0"/>
+          </w:tblBorders>
+          <w:tblCellMar>
+            <w:top w:w="0" w:type="dxa"/>
+            <w:left w:w="108" w:type="dxa"/>
+            <w:bottom w:w="0" w:type="dxa"/>
+            <w:right w:w="108" w:type="dxa"/>
+          </w:tblCellMar>
+        </w:tblPrEx>
+        <w:trPr>
+          <w:cantSplit/>
+        </w:trPr>
+        <w:tc>
+          <w:tcPr>
+            <w:tcW w:w="2448" w:type="dxa"/>
+            <w:tcBorders>
+              <w:tl2br w:val="nil"/>
+              <w:tr2bl w:val="nil"/>
+            </w:tcBorders>
+            <w:vAlign w:val="top"/>
+          </w:tcPr>
+          <w:p>
+            <w:pPr>
+              <w:pStyle w:val="55"/>
+              <w:rPr>
+                <w:rFonts w:hint="eastAsia" w:eastAsia="宋体"/>
+                <w:lang w:val="en-US" w:eastAsia="zh-CN"/>
+              </w:rPr>
+            </w:pPr>
+            <w:r>
+              <w:rPr>
+                <w:rFonts w:hint="eastAsia"/>
+                <w:lang w:val="en-US" w:eastAsia="zh-CN"/>
+              </w:rPr>
+              <w:t>安俊宇</w:t>
+            </w:r>
+          </w:p>
+        </w:tc>
+        <w:tc>
+          <w:tcPr>
+            <w:tcW w:w="6803" w:type="dxa"/>
+            <w:tcBorders>
+              <w:tl2br w:val="nil"/>
+              <w:tr2bl w:val="nil"/>
+            </w:tcBorders>
+            <w:vAlign w:val="top"/>
+          </w:tcPr>
+          <w:p>
+            <w:pPr>
+              <w:pStyle w:val="55"/>
+              <w:numPr>
+                <w:ilvl w:val="0"/>
+                <w:numId w:val="0"/>
+              </w:numPr>
+              <w:ind w:left="0" w:leftChars="0" w:firstLine="400" w:firstLineChars="0"/>
+              <w:rPr>
+                <w:rFonts w:hint="eastAsia"/>
+                <w:lang w:val="en-US" w:eastAsia="zh-CN"/>
+              </w:rPr>
+            </w:pPr>
+            <w:r>
+              <w:rPr>
+                <w:rFonts w:hint="eastAsia"/>
+                <w:lang w:val="en-US" w:eastAsia="zh-CN"/>
+              </w:rPr>
+              <w:t>·单元测试测试报告撰写</w:t>
+            </w:r>
+          </w:p>
+          <w:p>
+            <w:pPr>
+              <w:pStyle w:val="55"/>
+              <w:numPr>
+                <w:ilvl w:val="0"/>
+                <w:numId w:val="0"/>
+              </w:numPr>
+              <w:ind w:left="0" w:leftChars="0" w:firstLine="400" w:firstLineChars="0"/>
+              <w:rPr>
+                <w:rFonts w:hint="default"/>
+                <w:lang w:val="en-US" w:eastAsia="zh-CN"/>
+              </w:rPr>
+            </w:pPr>
+            <w:r>
+              <w:rPr>
+                <w:rFonts w:hint="eastAsia"/>
+                <w:lang w:val="en-US" w:eastAsia="zh-CN"/>
+              </w:rPr>
+              <w:t>·User部分分析与测试</w:t>
+            </w:r>
+          </w:p>
+        </w:tc>
+      </w:tr>
+      <w:tr>
+        <w:tblPrEx>
+          <w:tblBorders>
+            <w:top w:val="single" w:color="auto" w:sz="6" w:space="0"/>
+            <w:left w:val="single" w:color="auto" w:sz="6" w:space="0"/>
+            <w:bottom w:val="single" w:color="auto" w:sz="6" w:space="0"/>
+            <w:right w:val="single" w:color="auto" w:sz="6" w:space="0"/>
+            <w:insideH w:val="single" w:color="auto" w:sz="6" w:space="0"/>
+            <w:insideV w:val="single" w:color="auto" w:sz="6" w:space="0"/>
+          </w:tblBorders>
+          <w:tblCellMar>
+            <w:top w:w="0" w:type="dxa"/>
+            <w:left w:w="108" w:type="dxa"/>
+            <w:bottom w:w="0" w:type="dxa"/>
+            <w:right w:w="108" w:type="dxa"/>
+          </w:tblCellMar>
+        </w:tblPrEx>
+        <w:trPr>
+          <w:cantSplit/>
+        </w:trPr>
+        <w:tc>
+          <w:tcPr>
+            <w:tcW w:w="2448" w:type="dxa"/>
+            <w:tcBorders>
+              <w:tl2br w:val="nil"/>
+              <w:tr2bl w:val="nil"/>
+            </w:tcBorders>
+            <w:vAlign w:val="top"/>
+          </w:tcPr>
+          <w:p>
+            <w:pPr>
+              <w:pStyle w:val="55"/>
+              <w:rPr>
+                <w:rFonts w:hint="default"/>
+                <w:lang w:val="en-US" w:eastAsia="zh-CN"/>
+              </w:rPr>
+            </w:pPr>
+            <w:r>
+              <w:rPr>
+                <w:rFonts w:hint="eastAsia"/>
+                <w:lang w:val="en-US" w:eastAsia="zh-CN"/>
+              </w:rPr>
+              <w:t>汪毅恒</w:t>
+            </w:r>
+          </w:p>
+        </w:tc>
+        <w:tc>
+          <w:tcPr>
+            <w:tcW w:w="6803" w:type="dxa"/>
+            <w:tcBorders>
+              <w:tl2br w:val="nil"/>
+              <w:tr2bl w:val="nil"/>
+            </w:tcBorders>
+            <w:vAlign w:val="top"/>
+          </w:tcPr>
+          <w:p>
+            <w:pPr>
+              <w:pStyle w:val="55"/>
+              <w:numPr>
+                <w:ilvl w:val="0"/>
+                <w:numId w:val="0"/>
+              </w:numPr>
+              <w:ind w:left="0" w:leftChars="0" w:firstLine="400" w:firstLineChars="0"/>
+              <w:rPr>
+                <w:rFonts w:hint="eastAsia"/>
+                <w:lang w:val="en-US" w:eastAsia="zh-CN"/>
+              </w:rPr>
+            </w:pPr>
+            <w:r>
+              <w:rPr>
+                <w:rFonts w:hint="eastAsia"/>
+                <w:lang w:val="en-US" w:eastAsia="zh-CN"/>
+              </w:rPr>
+              <w:t>·单元测试AI部分报告撰写</w:t>
+            </w:r>
+          </w:p>
+          <w:p>
+            <w:pPr>
+              <w:pStyle w:val="55"/>
+              <w:numPr>
+                <w:ilvl w:val="0"/>
+                <w:numId w:val="0"/>
+              </w:numPr>
+              <w:ind w:left="0" w:leftChars="0" w:firstLine="400" w:firstLineChars="0"/>
+              <w:rPr>
+                <w:rFonts w:hint="default"/>
+                <w:lang w:val="en-US" w:eastAsia="zh-CN"/>
+              </w:rPr>
+            </w:pPr>
+            <w:r>
+              <w:rPr>
+                <w:rFonts w:hint="eastAsia"/>
+                <w:lang w:val="en-US" w:eastAsia="zh-CN"/>
+              </w:rPr>
+              <w:t>·Order和OrderItem部分分析与测试</w:t>
+            </w:r>
+          </w:p>
+        </w:tc>
+      </w:tr>
+      <w:tr>
+        <w:tblPrEx>
+          <w:tblBorders>
+            <w:top w:val="single" w:color="auto" w:sz="6" w:space="0"/>
+            <w:left w:val="single" w:color="auto" w:sz="6" w:space="0"/>
+            <w:bottom w:val="single" w:color="auto" w:sz="6" w:space="0"/>
+            <w:right w:val="single" w:color="auto" w:sz="6" w:space="0"/>
+            <w:insideH w:val="single" w:color="auto" w:sz="6" w:space="0"/>
+            <w:insideV w:val="single" w:color="auto" w:sz="6" w:space="0"/>
+          </w:tblBorders>
+          <w:tblCellMar>
+            <w:top w:w="0" w:type="dxa"/>
+            <w:left w:w="108" w:type="dxa"/>
+            <w:bottom w:w="0" w:type="dxa"/>
+            <w:right w:w="108" w:type="dxa"/>
+          </w:tblCellMar>
+        </w:tblPrEx>
+        <w:trPr>
+          <w:cantSplit/>
+        </w:trPr>
+        <w:tc>
+          <w:tcPr>
+            <w:tcW w:w="2448" w:type="dxa"/>
+            <w:tcBorders>
+              <w:tl2br w:val="nil"/>
+              <w:tr2bl w:val="nil"/>
+            </w:tcBorders>
+            <w:vAlign w:val="top"/>
+          </w:tcPr>
+          <w:p>
+            <w:pPr>
+              <w:pStyle w:val="55"/>
+              <w:rPr>
+                <w:rFonts w:hint="default"/>
+                <w:lang w:val="en-US" w:eastAsia="zh-CN"/>
+              </w:rPr>
+            </w:pPr>
+            <w:r>
+              <w:rPr>
+                <w:rFonts w:hint="eastAsia"/>
+                <w:lang w:val="en-US" w:eastAsia="zh-CN"/>
+              </w:rPr>
+              <w:t>王浩丞</w:t>
+            </w:r>
+          </w:p>
+        </w:tc>
+        <w:tc>
+          <w:tcPr>
+            <w:tcW w:w="6803" w:type="dxa"/>
+            <w:tcBorders>
+              <w:tl2br w:val="nil"/>
+              <w:tr2bl w:val="nil"/>
+            </w:tcBorders>
+            <w:vAlign w:val="top"/>
+          </w:tcPr>
+          <w:p>
+            <w:pPr>
+              <w:pStyle w:val="55"/>
+              <w:numPr>
+                <w:ilvl w:val="0"/>
+                <w:numId w:val="0"/>
+              </w:numPr>
+              <w:ind w:left="0" w:leftChars="0" w:firstLine="400" w:firstLineChars="0"/>
+              <w:rPr>
+                <w:rFonts w:hint="eastAsia"/>
+                <w:lang w:val="en-US" w:eastAsia="zh-CN"/>
+              </w:rPr>
+            </w:pPr>
+            <w:r>
+              <w:rPr>
+                <w:rFonts w:hint="eastAsia"/>
+                <w:lang w:val="en-US" w:eastAsia="zh-CN"/>
+              </w:rPr>
+              <w:t>·单元测试测试计划撰写</w:t>
+            </w:r>
+          </w:p>
+          <w:p>
+            <w:pPr>
+              <w:pStyle w:val="55"/>
+              <w:numPr>
+                <w:ilvl w:val="0"/>
+                <w:numId w:val="0"/>
+              </w:numPr>
+              <w:ind w:left="0" w:leftChars="0" w:firstLine="400" w:firstLineChars="0"/>
+              <w:rPr>
+                <w:rFonts w:hint="default"/>
+                <w:lang w:val="en-US" w:eastAsia="zh-CN"/>
+              </w:rPr>
+            </w:pPr>
+            <w:r>
+              <w:rPr>
+                <w:rFonts w:hint="eastAsia"/>
+                <w:lang w:val="en-US" w:eastAsia="zh-CN"/>
+              </w:rPr>
+              <w:t>·Controller部分分析与测试</w:t>
+            </w:r>
+          </w:p>
+        </w:tc>
+      </w:tr>
+    </w:tbl>
+    <w:p>
+      <w:pPr>
+        <w:pStyle w:val="14"/>
+      </w:pPr>
+    </w:p>
+    <w:p>
+      <w:pPr>
+        <w:pStyle w:val="3"/>
+        <w:numPr>
+          <w:ilvl w:val="1"/>
+          <w:numId w:val="0"/>
+        </w:numPr>
+        <w:tabs>
+          <w:tab w:val="left" w:pos="360"/>
+        </w:tabs>
+      </w:pPr>
+      <w:r>
+        <w:rPr>
+          <w:rFonts w:hint="eastAsia" w:cs="Times New Roman"/>
+          <w:b/>
+          <w:sz w:val="20"/>
+          <w:lang w:val="en-US" w:eastAsia="zh-CN" w:bidi="ar-SA"/>
+        </w:rPr>
+        <w:t>4</w:t>
+      </w:r>
+      <w:r>
+        <w:rPr>
+          <w:rFonts w:ascii="宋体" w:hAnsi="Times New Roman" w:eastAsia="宋体" w:cs="Times New Roman"/>
+          <w:b/>
+          <w:sz w:val="20"/>
+          <w:lang w:val="en-US" w:eastAsia="zh-CN" w:bidi="ar-SA"/>
+        </w:rPr>
+        <w:t>.</w:t>
+      </w:r>
+      <w:r>
+        <w:rPr>
+          <w:rFonts w:hint="eastAsia" w:cs="Times New Roman"/>
+          <w:b/>
+          <w:sz w:val="20"/>
+          <w:lang w:val="en-US" w:eastAsia="zh-CN" w:bidi="ar-SA"/>
+        </w:rPr>
+        <w:t>3 系统</w:t>
       </w:r>
     </w:p>
     <w:p>
@@ -5745,16 +6264,7 @@
           <w:rFonts w:hint="eastAsia"/>
           <w:lang w:val="en-US" w:eastAsia="zh-CN"/>
         </w:rPr>
-        <w:t>测试过程中</w:t>
-      </w:r>
-      <w:bookmarkStart w:id="16" w:name="_GoBack"/>
-      <w:bookmarkEnd w:id="16"/>
-      <w:r>
-        <w:rPr>
-          <w:rFonts w:hint="eastAsia"/>
-          <w:lang w:val="en-US" w:eastAsia="zh-CN"/>
-        </w:rPr>
-        <w:t>未发现bug</w:t>
+        <w:t>测试过程中未发现bug</w:t>
       </w:r>
     </w:p>
     <w:p>
@@ -6537,6 +7047,12 @@
       <w:footerReference r:id="rId7" w:type="default"/>
       <w:pgSz w:w="12240" w:h="15840"/>
       <w:pgMar w:top="1440" w:right="1440" w:bottom="1440" w:left="1440" w:header="720" w:footer="720" w:gutter="0"/>
+      <w:pgBorders>
+        <w:top w:val="none" w:sz="0" w:space="0"/>
+        <w:left w:val="none" w:sz="0" w:space="0"/>
+        <w:bottom w:val="none" w:sz="0" w:space="0"/>
+        <w:right w:val="none" w:sz="0" w:space="0"/>
+      </w:pgBorders>
       <w:cols w:space="720" w:num="1"/>
     </w:sectPr>
   </w:body>
@@ -6851,6 +7367,12 @@
           <w:insideH w:val="single" w:color="auto" w:sz="6" w:space="0"/>
           <w:insideV w:val="single" w:color="auto" w:sz="6" w:space="0"/>
         </w:tblBorders>
+        <w:tblCellMar>
+          <w:top w:w="0" w:type="dxa"/>
+          <w:left w:w="108" w:type="dxa"/>
+          <w:bottom w:w="0" w:type="dxa"/>
+          <w:right w:w="108" w:type="dxa"/>
+        </w:tblCellMar>
       </w:tblPrEx>
       <w:tc>
         <w:tcPr>
@@ -7394,7 +7916,7 @@
     <w:lsdException w:unhideWhenUsed="0" w:uiPriority="0" w:semiHidden="0" w:name="index 7"/>
     <w:lsdException w:unhideWhenUsed="0" w:uiPriority="0" w:semiHidden="0" w:name="index 8"/>
     <w:lsdException w:unhideWhenUsed="0" w:uiPriority="0" w:semiHidden="0" w:name="index 9"/>
-    <w:lsdException w:unhideWhenUsed="0" w:uiPriority="39" w:semiHidden="0" w:name="toc 1"/>
+    <w:lsdException w:qFormat="1" w:unhideWhenUsed="0" w:uiPriority="39" w:semiHidden="0" w:name="toc 1"/>
     <w:lsdException w:qFormat="1" w:unhideWhenUsed="0" w:uiPriority="39" w:semiHidden="0" w:name="toc 2"/>
     <w:lsdException w:qFormat="1" w:unhideWhenUsed="0" w:uiPriority="39" w:semiHidden="0" w:name="toc 3"/>
     <w:lsdException w:unhideWhenUsed="0" w:uiPriority="0" w:semiHidden="0" w:name="toc 4"/>
@@ -7403,8 +7925,8 @@
     <w:lsdException w:unhideWhenUsed="0" w:uiPriority="0" w:semiHidden="0" w:name="toc 7"/>
     <w:lsdException w:unhideWhenUsed="0" w:uiPriority="0" w:semiHidden="0" w:name="toc 8"/>
     <w:lsdException w:unhideWhenUsed="0" w:uiPriority="0" w:semiHidden="0" w:name="toc 9"/>
-    <w:lsdException w:unhideWhenUsed="0" w:uiPriority="0" w:semiHidden="0" w:name="Normal Indent"/>
-    <w:lsdException w:unhideWhenUsed="0" w:uiPriority="0" w:name="footnote text"/>
+    <w:lsdException w:qFormat="1" w:unhideWhenUsed="0" w:uiPriority="0" w:semiHidden="0" w:name="Normal Indent"/>
+    <w:lsdException w:qFormat="1" w:unhideWhenUsed="0" w:uiPriority="0" w:name="footnote text"/>
     <w:lsdException w:qFormat="1" w:unhideWhenUsed="0" w:uiPriority="0" w:name="annotation text"/>
     <w:lsdException w:qFormat="1" w:unhideWhenUsed="0" w:uiPriority="0" w:semiHidden="0" w:name="header"/>
     <w:lsdException w:qFormat="1" w:unhideWhenUsed="0" w:uiPriority="0" w:semiHidden="0" w:name="footer"/>
@@ -7413,7 +7935,7 @@
     <w:lsdException w:unhideWhenUsed="0" w:uiPriority="0" w:semiHidden="0" w:name="table of figures"/>
     <w:lsdException w:unhideWhenUsed="0" w:uiPriority="0" w:semiHidden="0" w:name="envelope address"/>
     <w:lsdException w:unhideWhenUsed="0" w:uiPriority="0" w:semiHidden="0" w:name="envelope return"/>
-    <w:lsdException w:unhideWhenUsed="0" w:uiPriority="0" w:name="footnote reference"/>
+    <w:lsdException w:qFormat="1" w:unhideWhenUsed="0" w:uiPriority="0" w:name="footnote reference"/>
     <w:lsdException w:qFormat="1" w:unhideWhenUsed="0" w:uiPriority="0" w:name="annotation reference"/>
     <w:lsdException w:unhideWhenUsed="0" w:uiPriority="0" w:semiHidden="0" w:name="line number"/>
     <w:lsdException w:qFormat="1" w:unhideWhenUsed="0" w:uiPriority="0" w:semiHidden="0" w:name="page number"/>
@@ -7465,7 +7987,7 @@
     <w:lsdException w:qFormat="1" w:unhideWhenUsed="0" w:uiPriority="0" w:semiHidden="0" w:name="Strong"/>
     <w:lsdException w:qFormat="1" w:unhideWhenUsed="0" w:uiPriority="0" w:semiHidden="0" w:name="Emphasis"/>
     <w:lsdException w:qFormat="1" w:unhideWhenUsed="0" w:uiPriority="0" w:name="Document Map"/>
-    <w:lsdException w:unhideWhenUsed="0" w:uiPriority="0" w:semiHidden="0" w:name="Plain Text"/>
+    <w:lsdException w:qFormat="1" w:unhideWhenUsed="0" w:uiPriority="0" w:semiHidden="0" w:name="Plain Text"/>
     <w:lsdException w:unhideWhenUsed="0" w:uiPriority="0" w:semiHidden="0" w:name="E-mail Signature"/>
     <w:lsdException w:unhideWhenUsed="0" w:uiPriority="0" w:semiHidden="0" w:name="Normal (Web)"/>
     <w:lsdException w:unhideWhenUsed="0" w:uiPriority="0" w:semiHidden="0" w:name="HTML Acronym"/>
@@ -7834,6 +8356,8 @@
   <w:style w:type="paragraph" w:styleId="11">
     <w:name w:val="Normal Indent"/>
     <w:basedOn w:val="1"/>
+    <w:autoRedefine/>
+    <w:qFormat/>
     <w:uiPriority w:val="0"/>
     <w:pPr>
       <w:ind w:left="900" w:hanging="900"/>
@@ -7903,6 +8427,8 @@
   <w:style w:type="paragraph" w:styleId="17">
     <w:name w:val="Plain Text"/>
     <w:basedOn w:val="1"/>
+    <w:autoRedefine/>
+    <w:qFormat/>
     <w:uiPriority w:val="0"/>
     <w:pPr>
       <w:widowControl/>
@@ -7951,11 +8477,13 @@
     <w:basedOn w:val="1"/>
     <w:next w:val="1"/>
     <w:autoRedefine/>
+    <w:qFormat/>
     <w:uiPriority w:val="39"/>
   </w:style>
   <w:style w:type="paragraph" w:styleId="22">
     <w:name w:val="Subtitle"/>
     <w:basedOn w:val="1"/>
+    <w:autoRedefine/>
     <w:qFormat/>
     <w:uiPriority w:val="0"/>
     <w:pPr>
@@ -7971,7 +8499,9 @@
   <w:style w:type="paragraph" w:styleId="23">
     <w:name w:val="footnote text"/>
     <w:basedOn w:val="1"/>
+    <w:autoRedefine/>
     <w:semiHidden/>
+    <w:qFormat/>
     <w:uiPriority w:val="0"/>
     <w:pPr>
       <w:keepNext/>
@@ -8042,7 +8572,9 @@
   </w:style>
   <w:style w:type="character" w:styleId="31">
     <w:name w:val="footnote reference"/>
+    <w:autoRedefine/>
     <w:semiHidden/>
+    <w:qFormat/>
     <w:uiPriority w:val="0"/>
     <w:rPr>
       <w:sz w:val="20"/>
@@ -8071,6 +8603,7 @@
     <w:next w:val="1"/>
     <w:autoRedefine/>
     <w:semiHidden/>
+    <w:qFormat/>
     <w:uiPriority w:val="0"/>
     <w:pPr>
       <w:tabs>
@@ -8114,6 +8647,8 @@
   <w:style w:type="paragraph" w:customStyle="1" w:styleId="36">
     <w:name w:val="Bullet1"/>
     <w:basedOn w:val="1"/>
+    <w:autoRedefine/>
+    <w:qFormat/>
     <w:uiPriority w:val="0"/>
     <w:pPr>
       <w:ind w:left="720" w:hanging="432"/>
@@ -8719,16 +9254,15 @@
 </file>
 
 <file path=customXml/item1.xml><?xml version="1.0" encoding="utf-8"?>
-<p:properties xmlns:p="http://schemas.microsoft.com/office/2006/metadata/properties" xmlns:xsi="http://www.w3.org/2001/XMLSchema-instance" xmlns:pc="http://schemas.microsoft.com/office/infopath/2007/PartnerControls">
-  <documentManagement/>
-</p:properties>
+<?mso-contentType ?>
+<FormTemplates xmlns="http://schemas.microsoft.com/sharepoint/v3/contenttype/forms">
+  <Display>DocumentLibraryForm</Display>
+  <Edit>DocumentLibraryForm</Edit>
+  <New>DocumentLibraryForm</New>
+</FormTemplates>
 </file>
 
 <file path=customXml/item2.xml><?xml version="1.0" encoding="utf-8"?>
-<b:Sources xmlns:b="http://schemas.openxmlformats.org/officeDocument/2006/bibliography" xmlns="http://schemas.openxmlformats.org/officeDocument/2006/bibliography" SelectedStyle="\APASixthEditionOfficeOnline.xsl" StyleName="APA" Version="6"/>
-</file>
-
-<file path=customXml/item3.xml><?xml version="1.0" encoding="utf-8"?>
 <ct:contentTypeSchema xmlns:ct="http://schemas.microsoft.com/office/2006/metadata/contentType" xmlns:ma="http://schemas.microsoft.com/office/2006/metadata/properties/metaAttributes" ct:_="" ma:_="" ma:contentTypeName="文档" ma:contentTypeID="0x0101006FFF02AA8F8EC047956C616EE0928DF1" ma:contentTypeVersion="7" ma:contentTypeDescription="新建文档。" ma:contentTypeScope="" ma:versionID="2379ea33fff13526c886b175d76aeb71">
   <xsd:schema xmlns:xsd="http://www.w3.org/2001/XMLSchema" xmlns:xs="http://www.w3.org/2001/XMLSchema" xmlns:p="http://schemas.microsoft.com/office/2006/metadata/properties" xmlns:ns3="434e7200-003d-4cdd-8d5a-93d061eceef5" targetNamespace="http://schemas.microsoft.com/office/2006/metadata/properties" ma:root="true" ma:fieldsID="7b9aa3abd33787036967c2d18cf69342" ns3:_="">
     <xsd:import namespace="434e7200-003d-4cdd-8d5a-93d061eceef5"/>
@@ -8892,35 +9426,36 @@
 </ct:contentTypeSchema>
 </file>
 
+<file path=customXml/item3.xml><?xml version="1.0" encoding="utf-8"?>
+<b:Sources xmlns:b="http://schemas.openxmlformats.org/officeDocument/2006/bibliography" xmlns="http://schemas.openxmlformats.org/officeDocument/2006/bibliography" SelectedStyle="\APASixthEditionOfficeOnline.xsl" StyleName="APA" Version="6"/>
+</file>
+
 <file path=customXml/item4.xml><?xml version="1.0" encoding="utf-8"?>
-<?mso-contentType ?>
-<FormTemplates xmlns="http://schemas.microsoft.com/sharepoint/v3/contenttype/forms">
-  <Display>DocumentLibraryForm</Display>
-  <Edit>DocumentLibraryForm</Edit>
-  <New>DocumentLibraryForm</New>
-</FormTemplates>
+<p:properties xmlns:p="http://schemas.microsoft.com/office/2006/metadata/properties" xmlns:xsi="http://www.w3.org/2001/XMLSchema-instance" xmlns:pc="http://schemas.microsoft.com/office/infopath/2007/PartnerControls">
+  <documentManagement/>
+</p:properties>
 </file>
 
 <file path=customXml/itemProps1.xml><?xml version="1.0" encoding="utf-8"?>
-<ds:datastoreItem xmlns:ds="http://schemas.openxmlformats.org/officeDocument/2006/customXml" ds:itemID="{9AEE109D-6240-460D-ADA9-2C59B7D18E32}">
+<ds:datastoreItem xmlns:ds="http://schemas.openxmlformats.org/officeDocument/2006/customXml" ds:itemID="{F9548E49-0A79-4A60-9F64-A98E9FB6319D}">
   <ds:schemaRefs/>
 </ds:datastoreItem>
 </file>
 
 <file path=customXml/itemProps2.xml><?xml version="1.0" encoding="utf-8"?>
+<ds:datastoreItem xmlns:ds="http://schemas.openxmlformats.org/officeDocument/2006/customXml" ds:itemID="{54C6A4E1-50E4-402F-892B-70D66F19BCFD}">
+  <ds:schemaRefs/>
+</ds:datastoreItem>
+</file>
+
+<file path=customXml/itemProps3.xml><?xml version="1.0" encoding="utf-8"?>
 <ds:datastoreItem xmlns:ds="http://schemas.openxmlformats.org/officeDocument/2006/customXml" ds:itemID="{91315075-7953-4E66-9B5C-5ACB517CF203}">
   <ds:schemaRefs/>
 </ds:datastoreItem>
 </file>
 
-<file path=customXml/itemProps3.xml><?xml version="1.0" encoding="utf-8"?>
-<ds:datastoreItem xmlns:ds="http://schemas.openxmlformats.org/officeDocument/2006/customXml" ds:itemID="{54C6A4E1-50E4-402F-892B-70D66F19BCFD}">
-  <ds:schemaRefs/>
-</ds:datastoreItem>
-</file>
-
 <file path=customXml/itemProps4.xml><?xml version="1.0" encoding="utf-8"?>
-<ds:datastoreItem xmlns:ds="http://schemas.openxmlformats.org/officeDocument/2006/customXml" ds:itemID="{F9548E49-0A79-4A60-9F64-A98E9FB6319D}">
+<ds:datastoreItem xmlns:ds="http://schemas.openxmlformats.org/officeDocument/2006/customXml" ds:itemID="{9AEE109D-6240-460D-ADA9-2C59B7D18E32}">
   <ds:schemaRefs/>
 </ds:datastoreItem>
 </file>
</xml_diff>